<commit_message>
update link to portfolio from resume
</commit_message>
<xml_diff>
--- a/downloads/JesseFitzGibbon.20025.07.docx
+++ b/downloads/JesseFitzGibbon.20025.07.docx
@@ -23,16 +23,7 @@
         <w:spacing w:after="120"/>
       </w:pPr>
       <w:r>
-        <w:t>📧</w:t>
-      </w:r>
-      <w:r>
-        <w:t xml:space="preserve"> jesse.c.fitzgibbon@gmail.com | </w:t>
-      </w:r>
-      <w:r>
-        <w:t>📞</w:t>
-      </w:r>
-      <w:r>
-        <w:t xml:space="preserve"> 410.440.3238 | </w:t>
+        <w:t xml:space="preserve">📧 jesse.c.fitzgibbon@gmail.com | 📞 410.440.3238 | </w:t>
       </w:r>
       <w:r>
         <w:rPr>
@@ -57,7 +48,7 @@
           <w:rPr>
             <w:rStyle w:val="Hyperlink"/>
           </w:rPr>
-          <w:t>https://jessefitz.me/work/resume.html</w:t>
+          <w:t>https://jessefitz.me/profession</w:t>
         </w:r>
       </w:hyperlink>
     </w:p>
@@ -228,15 +219,7 @@
         <w:pStyle w:val="ListBullet"/>
       </w:pPr>
       <w:r>
-        <w:t xml:space="preserve">Drove product-market </w:t>
-      </w:r>
-      <w:proofErr w:type="gramStart"/>
-      <w:r>
-        <w:t>fit</w:t>
-      </w:r>
-      <w:proofErr w:type="gramEnd"/>
-      <w:r>
-        <w:t xml:space="preserve"> and feature roadmap, leading to a $10M acquisition valuation.</w:t>
+        <w:t>Drove product-market fit and feature roadmap, leading to a $10M acquisition valuation.</w:t>
       </w:r>
     </w:p>
     <w:p>
@@ -315,15 +298,7 @@
         </w:numPr>
       </w:pPr>
       <w:r>
-        <w:t xml:space="preserve">Directed internal product development, launched AIS’s first commercial product, and created an </w:t>
-      </w:r>
-      <w:proofErr w:type="gramStart"/>
-      <w:r>
-        <w:t>innovation</w:t>
-      </w:r>
-      <w:proofErr w:type="gramEnd"/>
-      <w:r>
-        <w:t xml:space="preserve"> accelerator for emerging talent.</w:t>
+        <w:t>Directed internal product development, launched AIS’s first commercial product, and created an innovation accelerator for emerging talent.</w:t>
       </w:r>
     </w:p>
     <w:p>
@@ -446,10 +421,7 @@
         <w:spacing w:after="120"/>
       </w:pPr>
       <w:r>
-        <w:t xml:space="preserve">English </w:t>
-      </w:r>
-      <w:r>
-        <w:t>(Fluent), Spanish (Conversational)</w:t>
+        <w:t>English (Fluent), Spanish (Conversational)</w:t>
       </w:r>
     </w:p>
     <w:p>
@@ -499,10 +471,7 @@
         <w:spacing w:after="120"/>
       </w:pPr>
       <w:r>
-        <w:t>📎</w:t>
-      </w:r>
-      <w:r>
-        <w:t xml:space="preserve"> For a full breakdown of Jesse’s experience, project portfolio, and technical achievements, visit: </w:t>
+        <w:t xml:space="preserve">📎 For a full breakdown of Jesse’s experience, project portfolio, and technical achievements, visit: </w:t>
       </w:r>
       <w:hyperlink r:id="rId7" w:history="1">
         <w:r>

</xml_diff>

<commit_message>
portfolio and resume updates
</commit_message>
<xml_diff>
--- a/downloads/JesseFitzGibbon.20025.07.docx
+++ b/downloads/JesseFitzGibbon.20025.07.docx
@@ -65,16 +65,29 @@
         <w:spacing w:after="120"/>
       </w:pPr>
       <w:r>
-        <w:t xml:space="preserve">Accomplished technology leader with 20+ years of experience driving software innovation, team growth, and enterprise transformation. Former startup CTO and product strategist, with a track record of building scalable platforms, leading AI and cloud initiatives, and delivering measurable business value. Equally comfortable in executive and hands-on technical roles, Jesse thrives in complex, cross-functional environments </w:t>
+        <w:t>Strategic technology leader with 20+ years of experience delivering data-driven, cloud-native solutions that scale. As a former startup CTO and enterprise applications executive, I bring a rare blend of hands-on engineering insight and strategic product thinking. My background spans the full SaaS lifecycle—from designing secure, AI-powered platforms to modernizing legacy systems and driving agile transformation across complex organizations.</w:t>
       </w:r>
-      <w:proofErr w:type="gramStart"/>
+    </w:p>
+    <w:p>
+      <w:pPr>
+        <w:spacing w:after="120"/>
+      </w:pPr>
       <w:r>
-        <w:t>where</w:t>
+        <w:t>I’ve led the architecture and development of cloud and AI platforms, integrated DevOps best practices, and guided organizations through major technology transitions. With a strong foundation in enterprise consulting, I’ve advised Fortune 500 clients on digital strategy, optimized IT investments, and enabled data-centric innovation. I excel at identifying common capabilities across product ecosystems and aligning them with market trends, regulatory requirements, and customer needs.</w:t>
       </w:r>
-      <w:proofErr w:type="gramEnd"/>
+    </w:p>
+    <w:p>
+      <w:pPr>
+        <w:spacing w:after="120"/>
+      </w:pPr>
       <w:r>
-        <w:t xml:space="preserve"> impact and execution matter most.</w:t>
+        <w:t>My approach is pragmatic and forward-looking—combining technical depth with business acumen to help organizations unlock value, drive growth, and stay ahead of disruption.</w:t>
       </w:r>
+    </w:p>
+    <w:p>
+      <w:pPr>
+        <w:spacing w:after="120"/>
+      </w:pPr>
     </w:p>
     <w:p>
       <w:pPr>
@@ -148,6 +161,7 @@
         <w:pStyle w:val="ListBullet"/>
       </w:pPr>
       <w:r>
+        <w:lastRenderedPageBreak/>
         <w:t>Leads modernization of legacy customizations and integrations to support scalability.</w:t>
       </w:r>
     </w:p>
@@ -202,7 +216,6 @@
         <w:pStyle w:val="ListBullet"/>
       </w:pPr>
       <w:r>
-        <w:lastRenderedPageBreak/>
         <w:t>Designed and implemented cloud-native, AI-powered architecture to reduce data processing time and improve platform efficiency.</w:t>
       </w:r>
     </w:p>
@@ -372,6 +385,7 @@
         <w:pStyle w:val="Heading1"/>
       </w:pPr>
       <w:r>
+        <w:lastRenderedPageBreak/>
         <w:t>EDUCATION</w:t>
       </w:r>
     </w:p>
@@ -412,7 +426,6 @@
         <w:pStyle w:val="Heading1"/>
       </w:pPr>
       <w:r>
-        <w:lastRenderedPageBreak/>
         <w:t>LANGUAGES</w:t>
       </w:r>
     </w:p>
@@ -1453,7 +1466,6 @@
   <w:style w:type="character" w:default="1" w:styleId="DefaultParagraphFont">
     <w:name w:val="Default Paragraph Font"/>
     <w:uiPriority w:val="1"/>
-    <w:semiHidden/>
     <w:unhideWhenUsed/>
   </w:style>
   <w:style w:type="table" w:default="1" w:styleId="TableNormal">
@@ -12251,6 +12263,19 @@
     <w:rPr>
       <w:color w:val="605E5C"/>
       <w:shd w:val="clear" w:color="auto" w:fill="E1DFDD"/>
+    </w:rPr>
+  </w:style>
+  <w:style w:type="paragraph" w:styleId="NormalWeb">
+    <w:name w:val="Normal (Web)"/>
+    <w:basedOn w:val="Normal"/>
+    <w:uiPriority w:val="99"/>
+    <w:semiHidden/>
+    <w:unhideWhenUsed/>
+    <w:rsid w:val="00DD166A"/>
+    <w:rPr>
+      <w:rFonts w:ascii="Times New Roman" w:hAnsi="Times New Roman" w:cs="Times New Roman"/>
+      <w:sz w:val="24"/>
+      <w:szCs w:val="24"/>
     </w:rPr>
   </w:style>
 </w:styles>

</xml_diff>